<commit_message>
Updated doc file with new changes
</commit_message>
<xml_diff>
--- a/Sales project zaalima docx..docx
+++ b/Sales project zaalima docx..docx
@@ -204,7 +204,6 @@
       <w:r>
         <w:br w:type="page"/>
       </w:r>
-      <w:proofErr w:type="gramStart"/>
       <w:r>
         <w:rPr>
           <w:sz w:val="52"/>
@@ -212,7 +211,24 @@
           <w:u w:val="single"/>
         </w:rPr>
         <w:lastRenderedPageBreak/>
-        <w:t>INTRODUCTION :</w:t>
+        <w:t xml:space="preserve">PROJECT </w:t>
+      </w:r>
+      <w:proofErr w:type="gramStart"/>
+      <w:r>
+        <w:rPr>
+          <w:sz w:val="52"/>
+          <w:szCs w:val="52"/>
+          <w:u w:val="single"/>
+        </w:rPr>
+        <w:t>OVERVIEW</w:t>
+      </w:r>
+      <w:r>
+        <w:rPr>
+          <w:sz w:val="52"/>
+          <w:szCs w:val="52"/>
+          <w:u w:val="single"/>
+        </w:rPr>
+        <w:t xml:space="preserve"> :</w:t>
       </w:r>
       <w:proofErr w:type="gramEnd"/>
     </w:p>
@@ -524,18 +540,7 @@
           <w:szCs w:val="52"/>
           <w:u w:val="thick"/>
         </w:rPr>
-        <w:t xml:space="preserve">Preprocessing </w:t>
-      </w:r>
-      <w:r>
-        <w:rPr>
-          <w:rStyle w:val="Strong"/>
-          <w:b w:val="0"/>
-          <w:bCs w:val="0"/>
-          <w:sz w:val="52"/>
-          <w:szCs w:val="52"/>
-          <w:u w:val="thick"/>
-        </w:rPr>
-        <w:t>:</w:t>
+        <w:t>Preprocessing :</w:t>
       </w:r>
       <w:proofErr w:type="gramEnd"/>
     </w:p>
@@ -607,17 +612,7 @@
           <w:sz w:val="44"/>
           <w:szCs w:val="44"/>
         </w:rPr>
-        <w:t xml:space="preserve">ID, </w:t>
-      </w:r>
-      <w:r>
-        <w:rPr>
-          <w:rStyle w:val="Strong"/>
-          <w:b w:val="0"/>
-          <w:bCs w:val="0"/>
-          <w:sz w:val="44"/>
-          <w:szCs w:val="44"/>
-        </w:rPr>
-        <w:t xml:space="preserve">  </w:t>
+        <w:t xml:space="preserve">ID,   </w:t>
       </w:r>
       <w:proofErr w:type="gramEnd"/>
       <w:r>
@@ -628,17 +623,7 @@
           <w:sz w:val="44"/>
           <w:szCs w:val="44"/>
         </w:rPr>
-        <w:t xml:space="preserve">     </w:t>
-      </w:r>
-      <w:r>
-        <w:rPr>
-          <w:rStyle w:val="Strong"/>
-          <w:b w:val="0"/>
-          <w:bCs w:val="0"/>
-          <w:sz w:val="44"/>
-          <w:szCs w:val="44"/>
-        </w:rPr>
-        <w:t>Sales, Profit, Discount, Category, Region, etc.)</w:t>
+        <w:t xml:space="preserve">     Sales, Profit, Discount, Category, Region, etc.)</w:t>
       </w:r>
     </w:p>
     <w:p>
@@ -734,63 +719,50 @@
           <w:szCs w:val="44"/>
         </w:rPr>
       </w:pPr>
-      <w:r>
-        <w:rPr>
-          <w:rStyle w:val="Strong"/>
-          <w:b w:val="0"/>
-          <w:bCs w:val="0"/>
-          <w:sz w:val="44"/>
-          <w:szCs w:val="44"/>
-        </w:rPr>
-        <w:t xml:space="preserve">Replacing inconsistent region/category </w:t>
-      </w:r>
-      <w:r>
-        <w:rPr>
-          <w:rStyle w:val="Strong"/>
-          <w:b w:val="0"/>
-          <w:bCs w:val="0"/>
-          <w:sz w:val="44"/>
-          <w:szCs w:val="44"/>
-        </w:rPr>
-        <w:t xml:space="preserve">   </w:t>
+      <w:proofErr w:type="spellStart"/>
+      <w:r>
+        <w:rPr>
+          <w:rStyle w:val="Strong"/>
+          <w:b w:val="0"/>
+          <w:bCs w:val="0"/>
+          <w:sz w:val="44"/>
+          <w:szCs w:val="44"/>
+        </w:rPr>
+        <w:t>Replacinginconsistent</w:t>
+      </w:r>
+      <w:proofErr w:type="spellEnd"/>
+      <w:r>
+        <w:rPr>
+          <w:rStyle w:val="Strong"/>
+          <w:b w:val="0"/>
+          <w:bCs w:val="0"/>
+          <w:sz w:val="44"/>
+          <w:szCs w:val="44"/>
+        </w:rPr>
+        <w:t xml:space="preserve"> region/category    </w:t>
       </w:r>
     </w:p>
     <w:p>
       <w:pPr>
         <w:pStyle w:val="ListParagraph"/>
-        <w:numPr>
-          <w:ilvl w:val="0"/>
-          <w:numId w:val="5"/>
-        </w:numPr>
         <w:spacing w:line="276" w:lineRule="auto"/>
-        <w:jc w:val="center"/>
-        <w:rPr>
-          <w:rStyle w:val="Strong"/>
-          <w:b w:val="0"/>
-          <w:bCs w:val="0"/>
-          <w:sz w:val="44"/>
-          <w:szCs w:val="44"/>
-        </w:rPr>
-      </w:pPr>
-      <w:r>
-        <w:rPr>
-          <w:rStyle w:val="Strong"/>
-          <w:b w:val="0"/>
-          <w:bCs w:val="0"/>
-          <w:sz w:val="44"/>
-          <w:szCs w:val="44"/>
-        </w:rPr>
-        <w:t>N</w:t>
-      </w:r>
-      <w:r>
-        <w:rPr>
-          <w:rStyle w:val="Strong"/>
-          <w:b w:val="0"/>
-          <w:bCs w:val="0"/>
-          <w:sz w:val="44"/>
-          <w:szCs w:val="44"/>
-        </w:rPr>
-        <w:t>ames</w:t>
+        <w:rPr>
+          <w:rStyle w:val="Strong"/>
+          <w:b w:val="0"/>
+          <w:bCs w:val="0"/>
+          <w:sz w:val="44"/>
+          <w:szCs w:val="44"/>
+        </w:rPr>
+      </w:pPr>
+      <w:r>
+        <w:rPr>
+          <w:rStyle w:val="Strong"/>
+          <w:b w:val="0"/>
+          <w:bCs w:val="0"/>
+          <w:sz w:val="44"/>
+          <w:szCs w:val="44"/>
+        </w:rPr>
+        <w:t>Names</w:t>
       </w:r>
     </w:p>
     <w:p>
@@ -886,7 +858,6 @@
           <w:numId w:val="7"/>
         </w:numPr>
         <w:spacing w:line="276" w:lineRule="auto"/>
-        <w:jc w:val="center"/>
         <w:rPr>
           <w:rStyle w:val="Strong"/>
           <w:b w:val="0"/>
@@ -914,24 +885,33 @@
           <w:numId w:val="7"/>
         </w:numPr>
         <w:spacing w:line="276" w:lineRule="auto"/>
-        <w:jc w:val="center"/>
-        <w:rPr>
-          <w:rStyle w:val="Strong"/>
-          <w:b w:val="0"/>
-          <w:bCs w:val="0"/>
-          <w:sz w:val="44"/>
-          <w:szCs w:val="44"/>
-        </w:rPr>
-      </w:pPr>
-      <w:r>
-        <w:rPr>
-          <w:rStyle w:val="Strong"/>
-          <w:b w:val="0"/>
-          <w:bCs w:val="0"/>
-          <w:sz w:val="44"/>
-          <w:szCs w:val="44"/>
-        </w:rPr>
-        <w:t>Power BI for f</w:t>
+        <w:rPr>
+          <w:rStyle w:val="Strong"/>
+          <w:b w:val="0"/>
+          <w:bCs w:val="0"/>
+          <w:sz w:val="44"/>
+          <w:szCs w:val="44"/>
+        </w:rPr>
+      </w:pPr>
+      <w:r>
+        <w:rPr>
+          <w:rStyle w:val="Strong"/>
+          <w:b w:val="0"/>
+          <w:bCs w:val="0"/>
+          <w:sz w:val="44"/>
+          <w:szCs w:val="44"/>
+        </w:rPr>
+        <w:t xml:space="preserve">Power BI for </w:t>
+      </w:r>
+      <w:r>
+        <w:rPr>
+          <w:rStyle w:val="Strong"/>
+          <w:b w:val="0"/>
+          <w:bCs w:val="0"/>
+          <w:sz w:val="44"/>
+          <w:szCs w:val="44"/>
+        </w:rPr>
+        <w:t>visualization</w:t>
       </w:r>
     </w:p>
     <w:p>
@@ -975,17 +955,7 @@
           <w:sz w:val="52"/>
           <w:szCs w:val="52"/>
         </w:rPr>
-        <w:t>:</w:t>
-      </w:r>
-      <w:r>
-        <w:rPr>
-          <w:rStyle w:val="Strong"/>
-          <w:b w:val="0"/>
-          <w:bCs w:val="0"/>
-          <w:sz w:val="52"/>
-          <w:szCs w:val="52"/>
-        </w:rPr>
-        <w:t xml:space="preserve"> </w:t>
+        <w:t xml:space="preserve">: </w:t>
       </w:r>
     </w:p>
     <w:p>
@@ -1232,7 +1202,17 @@
           <w:sz w:val="44"/>
           <w:szCs w:val="44"/>
         </w:rPr>
-        <w:t>Total Profit</w:t>
+        <w:t>Total Profi</w:t>
+      </w:r>
+      <w:r>
+        <w:rPr>
+          <w:rStyle w:val="Strong"/>
+          <w:b w:val="0"/>
+          <w:bCs w:val="0"/>
+          <w:sz w:val="44"/>
+          <w:szCs w:val="44"/>
+        </w:rPr>
+        <w:t>t</w:t>
       </w:r>
     </w:p>
     <w:p>
@@ -1260,7 +1240,7 @@
           <w:sz w:val="44"/>
           <w:szCs w:val="44"/>
         </w:rPr>
-        <w:t>Profit Margin %</w:t>
+        <w:t>Top category</w:t>
       </w:r>
     </w:p>
     <w:p>
@@ -1271,24 +1251,23 @@
           <w:numId w:val="9"/>
         </w:numPr>
         <w:spacing w:line="276" w:lineRule="auto"/>
-        <w:jc w:val="left"/>
-        <w:rPr>
-          <w:rStyle w:val="Strong"/>
-          <w:b w:val="0"/>
-          <w:bCs w:val="0"/>
-          <w:sz w:val="44"/>
-          <w:szCs w:val="44"/>
-        </w:rPr>
-      </w:pPr>
-      <w:r>
-        <w:rPr>
-          <w:rStyle w:val="Strong"/>
-          <w:b w:val="0"/>
-          <w:bCs w:val="0"/>
-          <w:sz w:val="44"/>
-          <w:szCs w:val="44"/>
-        </w:rPr>
-        <w:t>Top category</w:t>
+        <w:rPr>
+          <w:rStyle w:val="Strong"/>
+          <w:b w:val="0"/>
+          <w:bCs w:val="0"/>
+          <w:sz w:val="44"/>
+          <w:szCs w:val="44"/>
+        </w:rPr>
+      </w:pPr>
+      <w:r>
+        <w:rPr>
+          <w:rStyle w:val="Strong"/>
+          <w:b w:val="0"/>
+          <w:bCs w:val="0"/>
+          <w:sz w:val="44"/>
+          <w:szCs w:val="44"/>
+        </w:rPr>
+        <w:t>Top product</w:t>
       </w:r>
     </w:p>
     <w:p>
@@ -1315,7 +1294,7 @@
           <w:sz w:val="44"/>
           <w:szCs w:val="44"/>
         </w:rPr>
-        <w:t>Top product</w:t>
+        <w:t>Total discount</w:t>
       </w:r>
     </w:p>
     <w:p>
@@ -1342,16 +1321,11 @@
           <w:sz w:val="44"/>
           <w:szCs w:val="44"/>
         </w:rPr>
-        <w:t>Total discount</w:t>
-      </w:r>
-    </w:p>
-    <w:p>
-      <w:pPr>
-        <w:pStyle w:val="ListParagraph"/>
-        <w:numPr>
-          <w:ilvl w:val="0"/>
-          <w:numId w:val="9"/>
-        </w:numPr>
+        <w:t>Monthly trends</w:t>
+      </w:r>
+    </w:p>
+    <w:p>
+      <w:pPr>
         <w:spacing w:line="276" w:lineRule="auto"/>
         <w:rPr>
           <w:rStyle w:val="Strong"/>
@@ -1369,8 +1343,20 @@
           <w:sz w:val="44"/>
           <w:szCs w:val="44"/>
         </w:rPr>
-        <w:t>Monthly trends</w:t>
-      </w:r>
+        <w:t xml:space="preserve">Features </w:t>
+      </w:r>
+      <w:proofErr w:type="gramStart"/>
+      <w:r>
+        <w:rPr>
+          <w:rStyle w:val="Strong"/>
+          <w:b w:val="0"/>
+          <w:bCs w:val="0"/>
+          <w:sz w:val="44"/>
+          <w:szCs w:val="44"/>
+        </w:rPr>
+        <w:t>Created :</w:t>
+      </w:r>
+      <w:proofErr w:type="gramEnd"/>
     </w:p>
     <w:p>
       <w:pPr>
@@ -1391,20 +1377,8 @@
           <w:sz w:val="44"/>
           <w:szCs w:val="44"/>
         </w:rPr>
-        <w:t xml:space="preserve">Features </w:t>
-      </w:r>
-      <w:proofErr w:type="gramStart"/>
-      <w:r>
-        <w:rPr>
-          <w:rStyle w:val="Strong"/>
-          <w:b w:val="0"/>
-          <w:bCs w:val="0"/>
-          <w:sz w:val="44"/>
-          <w:szCs w:val="44"/>
-        </w:rPr>
-        <w:t>Created :</w:t>
-      </w:r>
-      <w:proofErr w:type="gramEnd"/>
+        <w:t xml:space="preserve">      Cleaned dataset ready for power BI import</w:t>
+      </w:r>
     </w:p>
     <w:p>
       <w:pPr>
@@ -1425,7 +1399,7 @@
           <w:sz w:val="44"/>
           <w:szCs w:val="44"/>
         </w:rPr>
-        <w:t xml:space="preserve">      Cleaned dataset ready for power BI import</w:t>
+        <w:t xml:space="preserve">      Documented data cleaning process </w:t>
       </w:r>
     </w:p>
     <w:p>
@@ -1447,28 +1421,6 @@
           <w:sz w:val="44"/>
           <w:szCs w:val="44"/>
         </w:rPr>
-        <w:t xml:space="preserve">      Documented data cleaning process </w:t>
-      </w:r>
-    </w:p>
-    <w:p>
-      <w:pPr>
-        <w:spacing w:line="276" w:lineRule="auto"/>
-        <w:rPr>
-          <w:rStyle w:val="Strong"/>
-          <w:b w:val="0"/>
-          <w:bCs w:val="0"/>
-          <w:sz w:val="44"/>
-          <w:szCs w:val="44"/>
-        </w:rPr>
-      </w:pPr>
-      <w:r>
-        <w:rPr>
-          <w:rStyle w:val="Strong"/>
-          <w:b w:val="0"/>
-          <w:bCs w:val="0"/>
-          <w:sz w:val="44"/>
-          <w:szCs w:val="44"/>
-        </w:rPr>
         <w:t xml:space="preserve">      Defined KPIs clearly</w:t>
       </w:r>
     </w:p>
@@ -1483,47 +1435,6 @@
           <w:u w:val="single"/>
         </w:rPr>
       </w:pPr>
-      <w:r>
-        <w:rPr>
-          <w:noProof/>
-        </w:rPr>
-        <w:lastRenderedPageBreak/>
-        <w:drawing>
-          <wp:inline distT="0" distB="0" distL="0" distR="0" wp14:anchorId="1336BE46" wp14:editId="4641AD0F">
-            <wp:extent cx="5731510" cy="2044065"/>
-            <wp:effectExtent l="0" t="0" r="2540" b="0"/>
-            <wp:docPr id="1" name="image1.png"/>
-            <wp:cNvGraphicFramePr/>
-            <a:graphic xmlns:a="http://schemas.openxmlformats.org/drawingml/2006/main">
-              <a:graphicData uri="http://schemas.openxmlformats.org/drawingml/2006/picture">
-                <pic:pic xmlns:pic="http://schemas.openxmlformats.org/drawingml/2006/picture">
-                  <pic:nvPicPr>
-                    <pic:cNvPr id="1" name="image1.png"/>
-                    <pic:cNvPicPr/>
-                  </pic:nvPicPr>
-                  <pic:blipFill>
-                    <a:blip r:embed="rId6"/>
-                    <a:srcRect/>
-                    <a:stretch>
-                      <a:fillRect/>
-                    </a:stretch>
-                  </pic:blipFill>
-                  <pic:spPr>
-                    <a:xfrm>
-                      <a:off x="0" y="0"/>
-                      <a:ext cx="5731510" cy="2044065"/>
-                    </a:xfrm>
-                    <a:prstGeom prst="rect">
-                      <a:avLst/>
-                    </a:prstGeom>
-                    <a:ln/>
-                  </pic:spPr>
-                </pic:pic>
-              </a:graphicData>
-            </a:graphic>
-          </wp:inline>
-        </w:drawing>
-      </w:r>
     </w:p>
     <w:p>
       <w:pPr>
@@ -1902,35 +1813,35 @@
           <w:sz w:val="44"/>
           <w:szCs w:val="44"/>
         </w:rPr>
+        <w:t>Enabled drill – down features in charts</w:t>
+      </w:r>
+    </w:p>
+    <w:p>
+      <w:pPr>
+        <w:rPr>
+          <w:rStyle w:val="Strong"/>
+          <w:b w:val="0"/>
+          <w:bCs w:val="0"/>
+          <w:sz w:val="44"/>
+          <w:szCs w:val="44"/>
+        </w:rPr>
+      </w:pPr>
+    </w:p>
+    <w:p>
+      <w:pPr>
+        <w:rPr>
+          <w:rStyle w:val="Strong"/>
+          <w:b w:val="0"/>
+          <w:bCs w:val="0"/>
+          <w:sz w:val="44"/>
+          <w:szCs w:val="44"/>
+        </w:rPr>
+      </w:pPr>
+      <w:r>
+        <w:rPr>
+          <w:noProof/>
+        </w:rPr>
         <w:lastRenderedPageBreak/>
-        <w:t>Enabled drill – down features in charts</w:t>
-      </w:r>
-    </w:p>
-    <w:p>
-      <w:pPr>
-        <w:rPr>
-          <w:rStyle w:val="Strong"/>
-          <w:b w:val="0"/>
-          <w:bCs w:val="0"/>
-          <w:sz w:val="44"/>
-          <w:szCs w:val="44"/>
-        </w:rPr>
-      </w:pPr>
-    </w:p>
-    <w:p>
-      <w:pPr>
-        <w:rPr>
-          <w:rStyle w:val="Strong"/>
-          <w:b w:val="0"/>
-          <w:bCs w:val="0"/>
-          <w:sz w:val="44"/>
-          <w:szCs w:val="44"/>
-        </w:rPr>
-      </w:pPr>
-      <w:r>
-        <w:rPr>
-          <w:noProof/>
-        </w:rPr>
         <w:drawing>
           <wp:anchor distT="0" distB="0" distL="114300" distR="114300" simplePos="0" relativeHeight="251658240" behindDoc="0" locked="0" layoutInCell="1" allowOverlap="1" wp14:anchorId="4B2043BB" wp14:editId="4870371C">
             <wp:simplePos x="0" y="0"/>
@@ -1955,7 +1866,7 @@
                     <pic:cNvPicPr/>
                   </pic:nvPicPr>
                   <pic:blipFill>
-                    <a:blip r:embed="rId7">
+                    <a:blip r:embed="rId6">
                       <a:extLst>
                         <a:ext uri="{28A0092B-C50C-407E-A947-70E740481C1C}">
                           <a14:useLocalDpi xmlns:a14="http://schemas.microsoft.com/office/drawing/2010/main" val="0"/>
@@ -2176,7 +2087,6 @@
           <w:sz w:val="44"/>
           <w:szCs w:val="44"/>
         </w:rPr>
-        <w:lastRenderedPageBreak/>
         <w:t xml:space="preserve">   </w:t>
       </w:r>
       <w:r>
@@ -2270,28 +2180,7 @@
           <w:sz w:val="44"/>
           <w:szCs w:val="44"/>
         </w:rPr>
-        <w:t>Consistent font styles and colo</w:t>
-      </w:r>
-      <w:r>
-        <w:rPr>
-          <w:sz w:val="44"/>
-          <w:szCs w:val="44"/>
-        </w:rPr>
-        <w:t>u</w:t>
-      </w:r>
-      <w:r>
-        <w:rPr>
-          <w:sz w:val="44"/>
-          <w:szCs w:val="44"/>
-        </w:rPr>
-        <w:t>r</w:t>
-      </w:r>
-      <w:r>
-        <w:rPr>
-          <w:sz w:val="44"/>
-          <w:szCs w:val="44"/>
-        </w:rPr>
-        <w:t>s</w:t>
+        <w:t>Consistent font styles and colours</w:t>
       </w:r>
     </w:p>
     <w:p>
@@ -2364,15 +2253,7 @@
           <w:szCs w:val="52"/>
           <w:u w:val="thick"/>
         </w:rPr>
-        <w:t>Key Insights (Summary Report)</w:t>
-      </w:r>
-      <w:r>
-        <w:rPr>
-          <w:sz w:val="52"/>
-          <w:szCs w:val="52"/>
-          <w:u w:val="thick"/>
-        </w:rPr>
-        <w:t>:</w:t>
+        <w:t>Key Insights (Summary Report):</w:t>
       </w:r>
     </w:p>
     <w:p>
@@ -2535,7 +2416,6 @@
           <w:sz w:val="44"/>
           <w:szCs w:val="44"/>
         </w:rPr>
-        <w:lastRenderedPageBreak/>
         <w:t>👥</w:t>
       </w:r>
       <w:r>
@@ -2828,7 +2708,6 @@
           <w:sz w:val="44"/>
           <w:szCs w:val="44"/>
         </w:rPr>
-        <w:lastRenderedPageBreak/>
         <w:t>Top-performing products include Printers, Laptops, and Chairs.</w:t>
       </w:r>
     </w:p>
@@ -2855,6 +2734,7 @@
           <w:sz w:val="44"/>
           <w:szCs w:val="44"/>
         </w:rPr>
+        <w:lastRenderedPageBreak/>
         <w:t>Phones and Storage Devices contributed strongly to profit growth.</w:t>
       </w:r>
     </w:p>
@@ -3113,7 +2993,6 @@
           <w:sz w:val="44"/>
           <w:szCs w:val="44"/>
         </w:rPr>
-        <w:lastRenderedPageBreak/>
         <w:t>South region lagged behind — may require targeted marketing or distributor support.</w:t>
       </w:r>
     </w:p>
@@ -3146,17 +3025,7 @@
           <w:sz w:val="44"/>
           <w:szCs w:val="44"/>
         </w:rPr>
-        <w:t xml:space="preserve"> 6. Customer </w:t>
-      </w:r>
-      <w:r>
-        <w:rPr>
-          <w:rStyle w:val="Strong"/>
-          <w:b w:val="0"/>
-          <w:bCs w:val="0"/>
-          <w:sz w:val="44"/>
-          <w:szCs w:val="44"/>
-        </w:rPr>
-        <w:t>Behaviour</w:t>
+        <w:t xml:space="preserve"> 6. Customer Behaviour</w:t>
       </w:r>
     </w:p>
     <w:p>
@@ -3392,7 +3261,9 @@
           <w:u w:val="thick"/>
         </w:rPr>
       </w:pPr>
-      <w:r>
+    </w:p>
+    <w:p>
+      <w:pPr>
         <w:rPr>
           <w:rStyle w:val="Strong"/>
           <w:b w:val="0"/>
@@ -3401,10 +3272,10 @@
           <w:szCs w:val="52"/>
           <w:u w:val="thick"/>
         </w:rPr>
-        <w:lastRenderedPageBreak/>
-        <w:t>Recommendations</w:t>
-      </w:r>
-      <w:r>
+      </w:pPr>
+    </w:p>
+    <w:p>
+      <w:pPr>
         <w:rPr>
           <w:rStyle w:val="Strong"/>
           <w:b w:val="0"/>
@@ -3413,8 +3284,31 @@
           <w:szCs w:val="52"/>
           <w:u w:val="thick"/>
         </w:rPr>
-        <w:t>:</w:t>
-      </w:r>
+      </w:pPr>
+      <w:r>
+        <w:rPr>
+          <w:rStyle w:val="Strong"/>
+          <w:b w:val="0"/>
+          <w:bCs w:val="0"/>
+          <w:sz w:val="52"/>
+          <w:szCs w:val="52"/>
+          <w:u w:val="thick"/>
+        </w:rPr>
+        <w:lastRenderedPageBreak/>
+        <w:t>Recommendations:</w:t>
+      </w:r>
+    </w:p>
+    <w:p>
+      <w:pPr>
+        <w:pStyle w:val="ListParagraph"/>
+        <w:rPr>
+          <w:rStyle w:val="Strong"/>
+          <w:b w:val="0"/>
+          <w:bCs w:val="0"/>
+          <w:sz w:val="44"/>
+          <w:szCs w:val="44"/>
+        </w:rPr>
+      </w:pPr>
     </w:p>
     <w:p>
       <w:pPr>
@@ -3551,18 +3445,7 @@
           <w:szCs w:val="52"/>
           <w:u w:val="thick"/>
         </w:rPr>
-        <w:t>Conclusion</w:t>
-      </w:r>
-      <w:r>
-        <w:rPr>
-          <w:rStyle w:val="Strong"/>
-          <w:b w:val="0"/>
-          <w:bCs w:val="0"/>
-          <w:sz w:val="52"/>
-          <w:szCs w:val="52"/>
-          <w:u w:val="thick"/>
-        </w:rPr>
-        <w:t>:</w:t>
+        <w:t>Conclusion:</w:t>
       </w:r>
     </w:p>
     <w:p>
@@ -3693,16 +3576,7 @@
           <w:szCs w:val="52"/>
           <w:u w:val="thick"/>
         </w:rPr>
-        <w:lastRenderedPageBreak/>
-        <w:t>Tools and Technologies Used</w:t>
-      </w:r>
-      <w:r>
-        <w:rPr>
-          <w:sz w:val="52"/>
-          <w:szCs w:val="52"/>
-          <w:u w:val="thick"/>
-        </w:rPr>
-        <w:t>:</w:t>
+        <w:t>Tools and Technologies Used:</w:t>
       </w:r>
     </w:p>
     <w:p>
@@ -6856,7 +6730,7 @@
   <w:abstractNum w:abstractNumId="25" w15:restartNumberingAfterBreak="0">
     <w:nsid w:val="78971880"/>
     <w:multiLevelType w:val="hybridMultilevel"/>
-    <w:tmpl w:val="F3BC0A38"/>
+    <w:tmpl w:val="BDC246E6"/>
     <w:lvl w:ilvl="0" w:tplc="4009000D">
       <w:start w:val="1"/>
       <w:numFmt w:val="bullet"/>
@@ -6969,14 +6843,14 @@
   <w:abstractNum w:abstractNumId="26" w15:restartNumberingAfterBreak="0">
     <w:nsid w:val="7F2A4CD3"/>
     <w:multiLevelType w:val="hybridMultilevel"/>
-    <w:tmpl w:val="E75C69FA"/>
+    <w:tmpl w:val="108AE498"/>
     <w:lvl w:ilvl="0" w:tplc="4009000B">
       <w:start w:val="1"/>
       <w:numFmt w:val="bullet"/>
       <w:lvlText w:val=""/>
       <w:lvlJc w:val="left"/>
       <w:pPr>
-        <w:ind w:left="720" w:hanging="360"/>
+        <w:ind w:left="1778" w:hanging="360"/>
       </w:pPr>
       <w:rPr>
         <w:rFonts w:ascii="Wingdings" w:hAnsi="Wingdings" w:hint="default"/>
@@ -7771,6 +7645,7 @@
   <w:style w:type="character" w:default="1" w:styleId="DefaultParagraphFont">
     <w:name w:val="Default Paragraph Font"/>
     <w:uiPriority w:val="1"/>
+    <w:semiHidden/>
     <w:unhideWhenUsed/>
   </w:style>
   <w:style w:type="table" w:default="1" w:styleId="TableNormal">

</xml_diff>